<commit_message>
Added text to the results
</commit_message>
<xml_diff>
--- a/Thesis/MethodResearchProject.docx
+++ b/Thesis/MethodResearchProject.docx
@@ -224,7 +224,15 @@
         <w:t>n the late 1980’s, the subsidization of regional grow poles became financial unhealthy and therefore stopped.</w:t>
       </w:r>
       <w:r>
-        <w:t xml:space="preserve"> This subsidization was refocused on the cities and therefore focused on grow poles on a national level</w:t>
+        <w:t xml:space="preserve"> This subsidization was refocused on the cities and </w:t>
+      </w:r>
+      <w:proofErr w:type="gramStart"/>
+      <w:r>
+        <w:t>therefore</w:t>
+      </w:r>
+      <w:proofErr w:type="gramEnd"/>
+      <w:r>
+        <w:t xml:space="preserve"> focused on grow poles on a national level</w:t>
       </w:r>
       <w:r>
         <w:t xml:space="preserve">. </w:t>
@@ -253,7 +261,15 @@
         <w:t xml:space="preserve">caused that spatial planning became project driven instead of plan driven. </w:t>
       </w:r>
       <w:r>
-        <w:t xml:space="preserve">However, this governmental instrument were </w:t>
+        <w:t xml:space="preserve">However, this governmental instrument </w:t>
+      </w:r>
+      <w:proofErr w:type="gramStart"/>
+      <w:r>
+        <w:t>were</w:t>
+      </w:r>
+      <w:proofErr w:type="gramEnd"/>
+      <w:r>
+        <w:t xml:space="preserve"> </w:t>
       </w:r>
       <w:r>
         <w:t>over</w:t>
@@ -631,27 +647,14 @@
       <w:r>
         <w:t xml:space="preserve">Figure </w:t>
       </w:r>
-      <w:r>
-        <w:fldChar w:fldCharType="begin"/>
-      </w:r>
-      <w:r>
-        <w:instrText xml:space="preserve"> SEQ Figure \* ARABIC </w:instrText>
-      </w:r>
-      <w:r>
-        <w:fldChar w:fldCharType="separate"/>
-      </w:r>
-      <w:r>
-        <w:rPr>
-          <w:noProof/>
-        </w:rPr>
-        <w:t>1</w:t>
-      </w:r>
-      <w:r>
-        <w:rPr>
-          <w:noProof/>
-        </w:rPr>
-        <w:fldChar w:fldCharType="end"/>
-      </w:r>
+      <w:fldSimple w:instr=" SEQ Figure \* ARABIC ">
+        <w:r>
+          <w:rPr>
+            <w:noProof/>
+          </w:rPr>
+          <w:t>1</w:t>
+        </w:r>
+      </w:fldSimple>
       <w:r>
         <w:t xml:space="preserve"> Flowchart on how the data from the data sources are used and are selected</w:t>
       </w:r>
@@ -936,7 +939,23 @@
           <w:noProof/>
           <w:szCs w:val="24"/>
         </w:rPr>
-        <w:t xml:space="preserve">Beck, H. E. </w:t>
+        <w:t>B</w:t>
+      </w:r>
+      <w:r>
+        <w:rPr>
+          <w:rFonts w:ascii="Calibri" w:hAnsi="Calibri" w:cs="Calibri"/>
+          <w:noProof/>
+          <w:szCs w:val="24"/>
+        </w:rPr>
+        <w:t xml:space="preserve">  </w:t>
+      </w:r>
+      <w:r>
+        <w:rPr>
+          <w:rFonts w:ascii="Calibri" w:hAnsi="Calibri" w:cs="Calibri"/>
+          <w:noProof/>
+          <w:szCs w:val="24"/>
+        </w:rPr>
+        <w:t xml:space="preserve">eck, H. E. </w:t>
       </w:r>
       <w:r>
         <w:rPr>

</xml_diff>

<commit_message>
Changed method and added filter to the pixelparser
</commit_message>
<xml_diff>
--- a/Thesis/MethodResearchProject.docx
+++ b/Thesis/MethodResearchProject.docx
@@ -401,34 +401,84 @@
         <w:t>C, whereby the Netherlands is following this trend</w:t>
       </w:r>
       <w:r>
+        <w:t xml:space="preserve"> since 1880</w:t>
+      </w:r>
+      <w:r>
+        <w:t xml:space="preserve">. </w:t>
+      </w:r>
+      <w:r>
+        <w:t>There is an increase of precipitation over all the seaso</w:t>
+      </w:r>
+      <w:r>
+        <w:t>ns</w:t>
+      </w:r>
+      <w:r>
+        <w:t xml:space="preserve"> and</w:t>
+      </w:r>
+      <w:r>
+        <w:t xml:space="preserve"> the temperature will increase over all the seasons</w:t>
+      </w:r>
+      <w:r>
         <w:t xml:space="preserve"> </w:t>
       </w:r>
       <w:r>
-        <w:t>since 1880</w:t>
+        <w:fldChar w:fldCharType="begin" w:fldLock="1"/>
+      </w:r>
+      <w:r>
+        <w:instrText>ADDIN CSL_CITATION {"citationItems":[{"id":"ITEM-1","itemData":{"author":[{"dropping-particle":"","family":"KNMI","given":"","non-dropping-particle":"","parse-names":false,"suffix":""}],"container-title":"Scientific Report WR2014-01, KNMI, De Bilt, The Netherlands","id":"ITEM-1","issued":{"date-parts":[["2014"]]},"title":"KNMI’14: Climate Change scenarios for the 21st Century – A Netherlands perspective; by Bart van den Hurk, Peter Siegmund, Albert Klein Tank (Eds), Jisk Attema, Alexander Bakker, Jules Beersma, Janette Bessembinder, Reinout Boers, Theo Brandsma, Henk van d","type":"article-journal"},"uris":["http://www.mendeley.com/documents/?uuid=2e6f3c19-6867-4694-b351-6741aed335c4"]}],"mendeley":{"formattedCitation":"(KNMI, 2014)","plainTextFormattedCitation":"(KNMI, 2014)","previouslyFormattedCitation":"(KNMI, 2014)"},"properties":{"noteIndex":0},"schema":"https://github.com/citation-style-language/schema/raw/master/csl-citation.json"}</w:instrText>
+      </w:r>
+      <w:r>
+        <w:fldChar w:fldCharType="separate"/>
+      </w:r>
+      <w:r>
+        <w:rPr>
+          <w:noProof/>
+        </w:rPr>
+        <w:t>(KNMI, 2014)</w:t>
+      </w:r>
+      <w:r>
+        <w:fldChar w:fldCharType="end"/>
       </w:r>
       <w:r>
         <w:t xml:space="preserve">. </w:t>
       </w:r>
       <w:r>
-        <w:t>There is an increase of precipitation over all the seaso</w:t>
-      </w:r>
-      <w:r>
-        <w:t>ns</w:t>
-      </w:r>
-      <w:r>
-        <w:t xml:space="preserve"> and</w:t>
-      </w:r>
-      <w:r>
-        <w:t xml:space="preserve"> the temperature will increase over all the seasons</w:t>
+        <w:t xml:space="preserve">This </w:t>
+      </w:r>
+      <w:r>
+        <w:t xml:space="preserve">is </w:t>
+      </w:r>
+      <w:r>
+        <w:t>als</w:t>
+      </w:r>
+      <w:r>
+        <w:t>o</w:t>
       </w:r>
       <w:r>
         <w:t xml:space="preserve"> </w:t>
       </w:r>
       <w:r>
+        <w:t xml:space="preserve">predicted </w:t>
+      </w:r>
+      <w:r>
+        <w:t xml:space="preserve">in </w:t>
+      </w:r>
+      <w:r>
+        <w:t xml:space="preserve">the </w:t>
+      </w:r>
+      <w:proofErr w:type="spellStart"/>
+      <w:r>
+        <w:t>Köppen</w:t>
+      </w:r>
+      <w:proofErr w:type="spellEnd"/>
+      <w:r>
+        <w:t xml:space="preserve">-Geiger classification map of </w:t>
+      </w:r>
+      <w:r>
         <w:fldChar w:fldCharType="begin" w:fldLock="1"/>
       </w:r>
       <w:r>
-        <w:instrText>ADDIN CSL_CITATION {"citationItems":[{"id":"ITEM-1","itemData":{"author":[{"dropping-particle":"","family":"KNMI","given":"","non-dropping-particle":"","parse-names":false,"suffix":""}],"container-title":"Scientific Report WR2014-01, KNMI, De Bilt, The Netherlands","id":"ITEM-1","issued":{"date-parts":[["2014"]]},"title":"KNMI’14: Climate Change scenarios for the 21st Century – A Netherlands perspective; by Bart van den Hurk, Peter Siegmund, Albert Klein Tank (Eds), Jisk Attema, Alexander Bakker, Jules Beersma, Janette Bessembinder, Reinout Boers, Theo Brandsma, Henk van d","type":"article-journal"},"uris":["http://www.mendeley.com/documents/?uuid=2e6f3c19-6867-4694-b351-6741aed335c4"]}],"mendeley":{"formattedCitation":"(KNMI, 2014)","plainTextFormattedCitation":"(KNMI, 2014)","previouslyFormattedCitation":"(KNMI, 2014)"},"properties":{"noteIndex":0},"schema":"https://github.com/citation-style-language/schema/raw/master/csl-citation.json"}</w:instrText>
+        <w:instrText>ADDIN CSL_CITATION {"citationItems":[{"id":"ITEM-1","itemData":{"DOI":"10.1038/sdata.2018.214","ISSN":"2052-4463","abstract":"We present new global maps of the Koppen-Geiger climate classification at an unprecedented 1-km resolution for the present-day (1980-2016) and for projected future conditions (2071-2100) under climate change. The present-day map is derived from an ensemble of four high-resolution, topographically-corrected climatic maps. The future map is derived from an ensemble of 32 climate model projections (scenario RCP8.5), by superimposing the projected climate change anomaly on the baseline high-resolution climatic maps. For both time periods we calculate confidence levels from the ensemble spread, providing valuable indications of the reliability of the classifications. The new maps exhibit a higher classification accuracy and substantially more detail than previous maps, particularly in regions with sharp spatial or elevation gradients. We anticipate the new maps will be useful for numerous applications, including species and vegetation distribution modeling. The new maps including the associated confidence maps are freely available via www.gloh2o.org/koppen.","author":[{"dropping-particle":"","family":"Beck","given":"Hylke E","non-dropping-particle":"","parse-names":false,"suffix":""},{"dropping-particle":"","family":"Zimmermann","given":"Niklaus E","non-dropping-particle":"","parse-names":false,"suffix":""},{"dropping-particle":"","family":"McVicar","given":"Tim R","non-dropping-particle":"","parse-names":false,"suffix":""},{"dropping-particle":"","family":"Vergopolan","given":"Noemi","non-dropping-particle":"","parse-names":false,"suffix":""},{"dropping-particle":"","family":"Berg","given":"Alexis","non-dropping-particle":"","parse-names":false,"suffix":""},{"dropping-particle":"","family":"Wood","given":"Eric F","non-dropping-particle":"","parse-names":false,"suffix":""}],"container-title":"Scientific Data","id":"ITEM-1","issue":"1","issued":{"date-parts":[["2018","12","30"]]},"page":"180214","publisher":"NATURE PUBLISHING GROUP","publisher-place":"MACMILLAN BUILDING, 4 CRINAN ST, LONDON N1 9XW, ENGLAND","title":"Present and future Köppen-Geiger climate classification maps at 1-km resolution","type":"article-journal","volume":"5"},"uris":["http://www.mendeley.com/documents/?uuid=433da89a-bfcf-422d-aba5-a99691904ee5"]}],"mendeley":{"formattedCitation":"(Beck &lt;i&gt;et al.&lt;/i&gt;, 2018)","manualFormatting":"Beck et al. (2018)","plainTextFormattedCitation":"(Beck et al., 2018)","previouslyFormattedCitation":"(Beck &lt;i&gt;et al.&lt;/i&gt;, 2018)"},"properties":{"noteIndex":0},"schema":"https://github.com/citation-style-language/schema/raw/master/csl-citation.json"}</w:instrText>
       </w:r>
       <w:r>
         <w:fldChar w:fldCharType="separate"/>
@@ -437,43 +487,71 @@
         <w:rPr>
           <w:noProof/>
         </w:rPr>
-        <w:t>(KNMI, 2014)</w:t>
+        <w:t xml:space="preserve">Beck </w:t>
+      </w:r>
+      <w:r>
+        <w:rPr>
+          <w:i/>
+          <w:noProof/>
+        </w:rPr>
+        <w:t>et al.</w:t>
+      </w:r>
+      <w:r>
+        <w:rPr>
+          <w:noProof/>
+        </w:rPr>
+        <w:t xml:space="preserve"> </w:t>
+      </w:r>
+      <w:r>
+        <w:rPr>
+          <w:noProof/>
+        </w:rPr>
+        <w:t>(</w:t>
+      </w:r>
+      <w:r>
+        <w:rPr>
+          <w:noProof/>
+        </w:rPr>
+        <w:t>2018)</w:t>
       </w:r>
       <w:r>
         <w:fldChar w:fldCharType="end"/>
       </w:r>
       <w:r>
+        <w:t xml:space="preserve">,whereby the new classifications of climate of the Netherlands </w:t>
+      </w:r>
+      <w:r>
+        <w:t xml:space="preserve">is </w:t>
+      </w:r>
+      <w:r>
+        <w:t>a temperate climate without a dry season, but with a warm summer</w:t>
+      </w:r>
+      <w:r>
+        <w:t xml:space="preserve"> in the late 21</w:t>
+      </w:r>
+      <w:r>
+        <w:rPr>
+          <w:vertAlign w:val="superscript"/>
+        </w:rPr>
+        <w:t>st</w:t>
+      </w:r>
+      <w:r>
+        <w:t xml:space="preserve"> century</w:t>
+      </w:r>
+      <w:r>
         <w:t xml:space="preserve">. </w:t>
       </w:r>
       <w:r>
-        <w:t xml:space="preserve">This </w:t>
-      </w:r>
-      <w:r>
-        <w:t xml:space="preserve">is </w:t>
-      </w:r>
-      <w:r>
-        <w:t>als</w:t>
-      </w:r>
-      <w:r>
-        <w:t>o</w:t>
+        <w:t>There are also some predictions that these variables will increase the risk of wildfires in Western-Europe</w:t>
       </w:r>
       <w:r>
         <w:t xml:space="preserve"> </w:t>
       </w:r>
       <w:r>
-        <w:t xml:space="preserve">predicted </w:t>
-      </w:r>
-      <w:r>
-        <w:t xml:space="preserve">in </w:t>
-      </w:r>
-      <w:r>
-        <w:t xml:space="preserve">the Köppen-Geiger classification map of </w:t>
-      </w:r>
-      <w:r>
         <w:fldChar w:fldCharType="begin" w:fldLock="1"/>
       </w:r>
       <w:r>
-        <w:instrText>ADDIN CSL_CITATION {"citationItems":[{"id":"ITEM-1","itemData":{"DOI":"10.1038/sdata.2018.214","ISSN":"2052-4463","abstract":"We present new global maps of the Koppen-Geiger climate classification at an unprecedented 1-km resolution for the present-day (1980-2016) and for projected future conditions (2071-2100) under climate change. The present-day map is derived from an ensemble of four high-resolution, topographically-corrected climatic maps. The future map is derived from an ensemble of 32 climate model projections (scenario RCP8.5), by superimposing the projected climate change anomaly on the baseline high-resolution climatic maps. For both time periods we calculate confidence levels from the ensemble spread, providing valuable indications of the reliability of the classifications. The new maps exhibit a higher classification accuracy and substantially more detail than previous maps, particularly in regions with sharp spatial or elevation gradients. We anticipate the new maps will be useful for numerous applications, including species and vegetation distribution modeling. The new maps including the associated confidence maps are freely available via www.gloh2o.org/koppen.","author":[{"dropping-particle":"","family":"Beck","given":"Hylke E","non-dropping-particle":"","parse-names":false,"suffix":""},{"dropping-particle":"","family":"Zimmermann","given":"Niklaus E","non-dropping-particle":"","parse-names":false,"suffix":""},{"dropping-particle":"","family":"McVicar","given":"Tim R","non-dropping-particle":"","parse-names":false,"suffix":""},{"dropping-particle":"","family":"Vergopolan","given":"Noemi","non-dropping-particle":"","parse-names":false,"suffix":""},{"dropping-particle":"","family":"Berg","given":"Alexis","non-dropping-particle":"","parse-names":false,"suffix":""},{"dropping-particle":"","family":"Wood","given":"Eric F","non-dropping-particle":"","parse-names":false,"suffix":""}],"container-title":"Scientific Data","id":"ITEM-1","issue":"1","issued":{"date-parts":[["2018","12","30"]]},"page":"180214","publisher":"NATURE PUBLISHING GROUP","publisher-place":"MACMILLAN BUILDING, 4 CRINAN ST, LONDON N1 9XW, ENGLAND","title":"Present and future Köppen-Geiger climate classification maps at 1-km resolution","type":"article-journal","volume":"5"},"uris":["http://www.mendeley.com/documents/?uuid=433da89a-bfcf-422d-aba5-a99691904ee5"]}],"mendeley":{"formattedCitation":"(Beck &lt;i&gt;et al.&lt;/i&gt;, 2018)","manualFormatting":"Beck et al. (2018)","plainTextFormattedCitation":"(Beck et al., 2018)","previouslyFormattedCitation":"(Beck &lt;i&gt;et al.&lt;/i&gt;, 2018)"},"properties":{"noteIndex":0},"schema":"https://github.com/citation-style-language/schema/raw/master/csl-citation.json"}</w:instrText>
+        <w:instrText>ADDIN CSL_CITATION {"citationItems":[{"id":"ITEM-1","itemData":{"DOI":"https://doi.org/10.1016/j.gloenvcha.2012.11.009","ISSN":"0959-3780","abstract":"To better prioritise adaptation strategies to a changing climate that are currently being developed, there is a need for quantitative regional level assessments that are systematic and comparable across multiple weather hazards. This study presents an indicator-based impact assessment framework at NUTS-2 level for the European Union that quantifies potential regional changes in weather-related hazards: heat stress in relation to human health, river flood risk, and forest fire risk. This is done by comparing the current (baseline) situation with two future time periods, 2011–2040 and 2041–2070. The indicator values for the baseline period are validated against observed impact data. For each hazard, the method integrates outcomes of a set of coherent high-resolution regional climate models from the ENSEMBLES project based on the SRES A1B emission scenario, with current and projected non-climatic drivers of risk, such as land use and socio-economic change. An index of regional adaptive capacity has been developed and compared with overall hazard impact in order to identify the potentially most vulnerable regions in Europe. The results show strongest increases in impacts for heat stress, followed by forest fire risk, while for flood risk the sign and magnitude of change vary across regions. A major difference with previous studies is that heat stress risk could increase most in central Europe, which is due to the ageing population there. An overall assessment combining the three hazards shows a clear trend towards increasing impact from climaterelated natural hazards for most parts of Europe, but hotspot regions are found in eastern and southern Europe due to their low adaptive capacities. This spatially explicit assessment can serve as a basis for discussing climate adaptation mainstreaming, and priorities for regional development in the EU.","author":[{"dropping-particle":"","family":"Lung","given":"Tobias","non-dropping-particle":"","parse-names":false,"suffix":""},{"dropping-particle":"","family":"Lavalle","given":"Carlo","non-dropping-particle":"","parse-names":false,"suffix":""},{"dropping-particle":"","family":"Hiederer","given":"Roland","non-dropping-particle":"","parse-names":false,"suffix":""},{"dropping-particle":"","family":"Dosio","given":"Alessandro","non-dropping-particle":"","parse-names":false,"suffix":""},{"dropping-particle":"","family":"Bouwer","given":"Laurens M","non-dropping-particle":"","parse-names":false,"suffix":""}],"container-title":"Global Environmental Change","id":"ITEM-1","issue":"2","issued":{"date-parts":[["2013"]]},"page":"522-536","title":"A multi-hazard regional level impact assessment for Europe combining indicators of climatic and non-climatic change","type":"article-journal","volume":"23"},"uris":["http://www.mendeley.com/documents/?uuid=02c9fe1d-baf6-4240-acfe-4027d8d96ba3"]}],"mendeley":{"formattedCitation":"(Lung &lt;i&gt;et al.&lt;/i&gt;, 2013)","plainTextFormattedCitation":"(Lung et al., 2013)","previouslyFormattedCitation":"(Lung &lt;i&gt;et al.&lt;/i&gt;, 2013)"},"properties":{"noteIndex":0},"schema":"https://github.com/citation-style-language/schema/raw/master/csl-citation.json"}</w:instrText>
       </w:r>
       <w:r>
         <w:fldChar w:fldCharType="separate"/>
@@ -482,7 +560,7 @@
         <w:rPr>
           <w:noProof/>
         </w:rPr>
-        <w:t xml:space="preserve">Beck </w:t>
+        <w:t xml:space="preserve">(Lung </w:t>
       </w:r>
       <w:r>
         <w:rPr>
@@ -495,94 +573,26 @@
         <w:rPr>
           <w:noProof/>
         </w:rPr>
-        <w:t xml:space="preserve"> </w:t>
-      </w:r>
-      <w:r>
-        <w:rPr>
-          <w:noProof/>
-        </w:rPr>
-        <w:t>(</w:t>
-      </w:r>
-      <w:r>
-        <w:rPr>
-          <w:noProof/>
-        </w:rPr>
-        <w:t>2018)</w:t>
+        <w:t>, 2013)</w:t>
       </w:r>
       <w:r>
         <w:fldChar w:fldCharType="end"/>
       </w:r>
       <w:r>
-        <w:t xml:space="preserve">,whereby the new classifications of climate of the Netherlands </w:t>
-      </w:r>
-      <w:r>
-        <w:t xml:space="preserve">is </w:t>
-      </w:r>
-      <w:r>
-        <w:t>a temperate climate without a dry season, but with a warm summer</w:t>
-      </w:r>
-      <w:r>
-        <w:t xml:space="preserve"> in the late 21</w:t>
-      </w:r>
-      <w:r>
-        <w:rPr>
-          <w:vertAlign w:val="superscript"/>
-        </w:rPr>
-        <w:t>st</w:t>
-      </w:r>
-      <w:r>
-        <w:t xml:space="preserve"> century</w:t>
-      </w:r>
-      <w:r>
         <w:t xml:space="preserve">. </w:t>
       </w:r>
-      <w:r>
-        <w:t>There are also some predictions that these variables will increase the risk of wildfires in Western-Europe</w:t>
-      </w:r>
-      <w:r>
-        <w:t xml:space="preserve"> </w:t>
-      </w:r>
-      <w:r>
-        <w:fldChar w:fldCharType="begin" w:fldLock="1"/>
-      </w:r>
-      <w:r>
-        <w:instrText>ADDIN CSL_CITATION {"citationItems":[{"id":"ITEM-1","itemData":{"DOI":"https://doi.org/10.1016/j.gloenvcha.2012.11.009","ISSN":"0959-3780","abstract":"To better prioritise adaptation strategies to a changing climate that are currently being developed, there is a need for quantitative regional level assessments that are systematic and comparable across multiple weather hazards. This study presents an indicator-based impact assessment framework at NUTS-2 level for the European Union that quantifies potential regional changes in weather-related hazards: heat stress in relation to human health, river flood risk, and forest fire risk. This is done by comparing the current (baseline) situation with two future time periods, 2011–2040 and 2041–2070. The indicator values for the baseline period are validated against observed impact data. For each hazard, the method integrates outcomes of a set of coherent high-resolution regional climate models from the ENSEMBLES project based on the SRES A1B emission scenario, with current and projected non-climatic drivers of risk, such as land use and socio-economic change. An index of regional adaptive capacity has been developed and compared with overall hazard impact in order to identify the potentially most vulnerable regions in Europe. The results show strongest increases in impacts for heat stress, followed by forest fire risk, while for flood risk the sign and magnitude of change vary across regions. A major difference with previous studies is that heat stress risk could increase most in central Europe, which is due to the ageing population there. An overall assessment combining the three hazards shows a clear trend towards increasing impact from climaterelated natural hazards for most parts of Europe, but hotspot regions are found in eastern and southern Europe due to their low adaptive capacities. This spatially explicit assessment can serve as a basis for discussing climate adaptation mainstreaming, and priorities for regional development in the EU.","author":[{"dropping-particle":"","family":"Lung","given":"Tobias","non-dropping-particle":"","parse-names":false,"suffix":""},{"dropping-particle":"","family":"Lavalle","given":"Carlo","non-dropping-particle":"","parse-names":false,"suffix":""},{"dropping-particle":"","family":"Hiederer","given":"Roland","non-dropping-particle":"","parse-names":false,"suffix":""},{"dropping-particle":"","family":"Dosio","given":"Alessandro","non-dropping-particle":"","parse-names":false,"suffix":""},{"dropping-particle":"","family":"Bouwer","given":"Laurens M","non-dropping-particle":"","parse-names":false,"suffix":""}],"container-title":"Global Environmental Change","id":"ITEM-1","issue":"2","issued":{"date-parts":[["2013"]]},"page":"522-536","title":"A multi-hazard regional level impact assessment for Europe combining indicators of climatic and non-climatic change","type":"article-journal","volume":"23"},"uris":["http://www.mendeley.com/documents/?uuid=02c9fe1d-baf6-4240-acfe-4027d8d96ba3"]}],"mendeley":{"formattedCitation":"(Lung &lt;i&gt;et al.&lt;/i&gt;, 2013)","plainTextFormattedCitation":"(Lung et al., 2013)","previouslyFormattedCitation":"(Lung &lt;i&gt;et al.&lt;/i&gt;, 2013)"},"properties":{"noteIndex":0},"schema":"https://github.com/citation-style-language/schema/raw/master/csl-citation.json"}</w:instrText>
-      </w:r>
-      <w:r>
-        <w:fldChar w:fldCharType="separate"/>
-      </w:r>
-      <w:r>
-        <w:rPr>
-          <w:noProof/>
-        </w:rPr>
-        <w:t xml:space="preserve">(Lung </w:t>
-      </w:r>
-      <w:r>
-        <w:rPr>
-          <w:i/>
-          <w:noProof/>
-        </w:rPr>
-        <w:t>et al.</w:t>
-      </w:r>
-      <w:r>
-        <w:rPr>
-          <w:noProof/>
-        </w:rPr>
-        <w:t>, 2013)</w:t>
-      </w:r>
-      <w:r>
-        <w:fldChar w:fldCharType="end"/>
-      </w:r>
-      <w:r>
-        <w:t xml:space="preserve">. </w:t>
-      </w:r>
-    </w:p>
-    <w:p>
-      <w:r>
-        <w:t>The spatial polic</w:t>
-      </w:r>
-      <w:r>
-        <w:t xml:space="preserve">y history, geographic location and the fragmented landscape of the Netherlands is ideal to research. This information can be used to get information how these fire are caused and spread. </w:t>
+    </w:p>
+    <w:p>
+      <w:r>
+        <w:t xml:space="preserve">The spatial policy history, geographic location and the fragmented landscape of the Netherlands is ideal to research. This information can be used to get information how </w:t>
+      </w:r>
+      <w:proofErr w:type="gramStart"/>
+      <w:r>
+        <w:t>these fire</w:t>
+      </w:r>
+      <w:proofErr w:type="gramEnd"/>
+      <w:r>
+        <w:t xml:space="preserve"> are caused and spread. </w:t>
       </w:r>
     </w:p>
     <w:p>
@@ -761,15 +771,42 @@
     </w:p>
     <w:p>
       <w:r>
-        <w:t xml:space="preserve">The dataset that is used to extract the landcover is the Corine Land Cover (CLC) Dataset from 2012 and 2018. The CLC 2018 dataset has been developed between 2017 to 2018 and the CLC 2012 dataset between 2011-2012. The datasets have both an equal or greater 85% </w:t>
-      </w:r>
-      <w:r>
-        <w:t>thematic accuracy with a minimum mapping unit of 100 mete</w:t>
+        <w:t xml:space="preserve">The dataset that is used to extract the landcover is the Corine Land Cover (CLC) Dataset from 2012 and 2018. </w:t>
+      </w:r>
+      <w:r>
+        <w:t xml:space="preserve">This dataset is setup with the satellite date of the SENTINEL 2, whereby the </w:t>
+      </w:r>
+      <w:r>
+        <w:t>satellite instrument</w:t>
+      </w:r>
+      <w:r>
+        <w:t xml:space="preserve"> Landsat-8 is used for gap </w:t>
+      </w:r>
+      <w:r>
+        <w:t>filling</w:t>
+      </w:r>
+      <w:r>
+        <w:t xml:space="preserve">. </w:t>
+      </w:r>
+      <w:r>
+        <w:t xml:space="preserve">The CLC 2018 dataset has been developed between 2017 to 2018 and the CLC 2012 dataset between 2011-2012. The datasets have both an equal or greater 85% </w:t>
+      </w:r>
+      <w:r>
+        <w:t xml:space="preserve">thematic accuracy with a minimum mapping unit of </w:t>
+      </w:r>
+      <w:r>
+        <w:t xml:space="preserve">the polygon is 25 ha and it has a minimum pixel size of </w:t>
+      </w:r>
+      <w:r>
+        <w:t>100 mete</w:t>
       </w:r>
       <w:r>
         <w:t>r</w:t>
       </w:r>
       <w:r>
+        <w:t>. Furthermore, all changes that are greater than 5 ha must be mapped into the dataset</w:t>
+      </w:r>
+      <w:r>
         <w:t xml:space="preserve"> </w:t>
       </w:r>
       <w:r>
@@ -808,17 +845,6 @@
       </w:r>
       <w:r>
         <w:t xml:space="preserve"> </w:t>
-      </w:r>
-    </w:p>
-    <w:p>
-      <w:r>
-        <w:t xml:space="preserve">There is another dataset which is developed specific for the Netherlands and is developed by the Wageningen University, named the </w:t>
-      </w:r>
-      <w:r>
-        <w:t>Landelijk Grondgebruiksbesstand Nederland (LGN)</w:t>
-      </w:r>
-      <w:r>
-        <w:t xml:space="preserve">. </w:t>
       </w:r>
     </w:p>
     <w:p>
@@ -856,6 +882,9 @@
       <w:r>
         <w:t>.</w:t>
       </w:r>
+      <w:r>
+        <w:t xml:space="preserve"> </w:t>
+      </w:r>
     </w:p>
     <w:p>
       <w:pPr>
@@ -908,7 +937,15 @@
         <w:t>The</w:t>
       </w:r>
       <w:r>
-        <w:t xml:space="preserve"> first method is for acquiring the data from the VNL14ML, CLC rasters and administrative borders of the Netherlands. </w:t>
+        <w:t xml:space="preserve"> first method is for acquiring the data from the VNL14ML, CLC </w:t>
+      </w:r>
+      <w:proofErr w:type="spellStart"/>
+      <w:r>
+        <w:t>rasters</w:t>
+      </w:r>
+      <w:proofErr w:type="spellEnd"/>
+      <w:r>
+        <w:t xml:space="preserve"> and administrative borders of the Netherlands. </w:t>
       </w:r>
       <w:r>
         <w:t>For each method, there will be given an overview what the reasoning is behind the different choices are</w:t>
@@ -1019,14 +1056,27 @@
       <w:r>
         <w:t xml:space="preserve">Figure </w:t>
       </w:r>
-      <w:fldSimple w:instr=" SEQ Figure \* ARABIC ">
-        <w:r>
-          <w:rPr>
-            <w:noProof/>
-          </w:rPr>
-          <w:t>1</w:t>
-        </w:r>
-      </w:fldSimple>
+      <w:r>
+        <w:fldChar w:fldCharType="begin"/>
+      </w:r>
+      <w:r>
+        <w:instrText xml:space="preserve"> SEQ Figure \* ARABIC </w:instrText>
+      </w:r>
+      <w:r>
+        <w:fldChar w:fldCharType="separate"/>
+      </w:r>
+      <w:r>
+        <w:rPr>
+          <w:noProof/>
+        </w:rPr>
+        <w:t>1</w:t>
+      </w:r>
+      <w:r>
+        <w:rPr>
+          <w:noProof/>
+        </w:rPr>
+        <w:fldChar w:fldCharType="end"/>
+      </w:r>
       <w:r>
         <w:t xml:space="preserve"> Flowchart on how the data from the data sources are used and are selected</w:t>
       </w:r>
@@ -1071,6 +1121,24 @@
           <w:iCs/>
           <w:u w:val="single"/>
         </w:rPr>
+        <w:br w:type="page"/>
+      </w:r>
+    </w:p>
+    <w:p>
+      <w:pPr>
+        <w:rPr>
+          <w:i/>
+          <w:iCs/>
+          <w:u w:val="single"/>
+        </w:rPr>
+      </w:pPr>
+      <w:r>
+        <w:rPr>
+          <w:i/>
+          <w:iCs/>
+          <w:u w:val="single"/>
+        </w:rPr>
+        <w:lastRenderedPageBreak/>
         <w:t>VIIRS Fire pixels</w:t>
       </w:r>
     </w:p>
@@ -1082,7 +1150,19 @@
         <w:t xml:space="preserve">horizontal the pixel has been observed. The further away from the nadir how greater the bow-tie effect is, which means that the pixels toward the edge a more surface area cover. </w:t>
       </w:r>
       <w:r>
-        <w:t xml:space="preserve"> The change in angle, observation distance and curvature of the earth causes this effect. VIIRS use multiple bands to compensate his effect, however after the 960</w:t>
+        <w:t xml:space="preserve"> The change in angle, observation distance and curvature of the earth causes this effect. VIIRS use multiple bands to compensate </w:t>
+      </w:r>
+      <w:r>
+        <w:t>t</w:t>
+      </w:r>
+      <w:r>
+        <w:t>his effect</w:t>
+      </w:r>
+      <w:r>
+        <w:t xml:space="preserve"> and keep the pixel size 375 meter</w:t>
+      </w:r>
+      <w:r>
+        <w:t>, however after the 960</w:t>
       </w:r>
       <w:r>
         <w:t>th</w:t>
@@ -1094,7 +1174,10 @@
         <w:t xml:space="preserve">cannot compensate the </w:t>
       </w:r>
       <w:r>
-        <w:t>pixels which cause the pixel size of the measurements to be bigger</w:t>
+        <w:t>pixels which cause t</w:t>
+      </w:r>
+      <w:r>
+        <w:t>hat the pixel size is 750 meter instead of 375 meter</w:t>
       </w:r>
       <w:r>
         <w:t xml:space="preserve"> </w:t>
@@ -1137,18 +1220,23 @@
         <w:t xml:space="preserve"> </w:t>
       </w:r>
       <w:r>
-        <w:rPr>
-          <w:b/>
-          <w:bCs/>
-        </w:rPr>
-        <w:t>MISSCHIEN NAAR INLEDING VERPLAATSEN EN WAT UITGEBREIDER MAKEN</w:t>
-      </w:r>
-      <w:r>
-        <w:t>.</w:t>
-      </w:r>
-      <w:r>
+        <w:t xml:space="preserve">This effect is compensated when parsing the fire pixels. The horizontal location is used to determine if the pixel </w:t>
+      </w:r>
+      <w:r>
+        <w:t>to determine the pixel size. If the horizontal pixel location is smaller than 960</w:t>
+      </w:r>
+      <w:r>
+        <w:rPr>
+          <w:vertAlign w:val="superscript"/>
+        </w:rPr>
         <w:t xml:space="preserve"> </w:t>
       </w:r>
+      <w:r>
+        <w:t xml:space="preserve">then the pixel </w:t>
+      </w:r>
+      <w:r>
+        <w:t xml:space="preserve"> </w:t>
+      </w:r>
     </w:p>
     <w:p>
       <w:pPr>
@@ -1169,42 +1257,22 @@
     </w:p>
     <w:p>
       <w:r>
-        <w:lastRenderedPageBreak/>
-        <w:t xml:space="preserve">The classification of the pixels </w:t>
-      </w:r>
-      <w:r>
-        <w:t xml:space="preserve">is </w:t>
-      </w:r>
-      <w:r>
-        <w:t xml:space="preserve">focused on </w:t>
-      </w:r>
-      <w:r>
-        <w:t>natural fires</w:t>
-      </w:r>
-      <w:r>
-        <w:t xml:space="preserve">. </w:t>
-      </w:r>
-      <w:r>
-        <w:t>The agricultural and urban fires could be yearly periodical occurrent event or wrongly identified fires such as the external radiation by greenhouses</w:t>
-      </w:r>
-      <w:r>
-        <w:t xml:space="preserve"> or periodical </w:t>
-      </w:r>
-      <w:r>
-        <w:t>burning waste</w:t>
+        <w:t>After resizing of the fire pixels, the VIIRS fire pixels are going to be classified based on the CLC</w:t>
+      </w:r>
+      <w:r>
+        <w:t xml:space="preserve"> dataset.</w:t>
       </w:r>
       <w:r>
         <w:t xml:space="preserve"> </w:t>
       </w:r>
       <w:r>
-        <w:rPr>
-          <w:b/>
-          <w:bCs/>
-        </w:rPr>
-        <w:t>HIERBIJ NOG BRONNEN VOOR VINDEN</w:t>
-      </w:r>
-      <w:r>
-        <w:t xml:space="preserve">. </w:t>
+        <w:t>The classification of the</w:t>
+      </w:r>
+      <w:r>
+        <w:t xml:space="preserve"> fire pixels is following the formula</w:t>
+      </w:r>
+      <w:r>
+        <w:t xml:space="preserve"> </w:t>
       </w:r>
     </w:p>
     <w:p>

</xml_diff>